<commit_message>
add some netcat notes
</commit_message>
<xml_diff>
--- a/classes/2022/winter/cse291/WI22_Lab1_Wireshark.docx
+++ b/classes/2022/winter/cse291/WI22_Lab1_Wireshark.docx
@@ -252,8 +252,6 @@
         <w:tab/>
         <w:t>(your ID here)</w:t>
       </w:r>
-      <w:bookmarkStart w:id="0" w:name="_GoBack"/>
-      <w:bookmarkEnd w:id="0"/>
     </w:p>
     <w:p>
       <w:r>
@@ -291,8 +289,11 @@
         <w:jc w:val="center"/>
       </w:pPr>
       <w:r>
+        <w:rPr>
+          <w:noProof/>
+        </w:rPr>
         <w:drawing>
-          <wp:inline distT="0" distB="0" distL="0" distR="0" wp14:anchorId="5C1AAD99" wp14:editId="73661053">
+          <wp:inline distT="0" distB="0" distL="0" distR="0" wp14:anchorId="24CE4868" wp14:editId="18BC8497">
             <wp:extent cx="1567081" cy="1231900"/>
             <wp:effectExtent l="0" t="0" r="0" b="0"/>
             <wp:docPr id="1" name="Picture 1"/>
@@ -328,8 +329,11 @@
         </w:drawing>
       </w:r>
       <w:r>
+        <w:rPr>
+          <w:noProof/>
+        </w:rPr>
         <w:drawing>
-          <wp:inline distT="0" distB="0" distL="0" distR="0" wp14:anchorId="48647F3B" wp14:editId="27C6EBA3">
+          <wp:inline distT="0" distB="0" distL="0" distR="0" wp14:anchorId="13376149" wp14:editId="4E9BEB7C">
             <wp:extent cx="1701800" cy="1244533"/>
             <wp:effectExtent l="0" t="0" r="0" b="635"/>
             <wp:docPr id="2" name="Picture 2"/>
@@ -503,8 +507,11 @@
         </w:pBdr>
       </w:pPr>
       <w:r>
+        <w:rPr>
+          <w:noProof/>
+        </w:rPr>
         <w:drawing>
-          <wp:inline distT="0" distB="0" distL="0" distR="0" wp14:anchorId="070D9421" wp14:editId="6A2BCBDD">
+          <wp:inline distT="0" distB="0" distL="0" distR="0" wp14:anchorId="4EA5D634" wp14:editId="4B1760C8">
             <wp:extent cx="5943600" cy="364490"/>
             <wp:effectExtent l="0" t="0" r="0" b="3810"/>
             <wp:docPr id="3" name="Picture 3"/>
@@ -649,28 +656,70 @@
     </w:p>
     <w:p>
       <w:pPr>
-        <w:rPr>
-          <w:b/>
-        </w:rPr>
-      </w:pPr>
-    </w:p>
-    <w:p>
-      <w:pPr>
-        <w:rPr>
-          <w:b/>
-        </w:rPr>
-      </w:pPr>
-      <w:r>
-        <w:rPr>
-          <w:b/>
-        </w:rPr>
-        <w:t>Can you see your chat traffic in Wireshark? How?</w:t>
-      </w:r>
-      <w:r>
-        <w:rPr>
-          <w:b/>
-        </w:rPr>
-        <w:t xml:space="preserve"> Give an example.</w:t>
+        <w:jc w:val="right"/>
+        <w:rPr>
+          <w:i/>
+          <w:color w:val="808080" w:themeColor="background1" w:themeShade="80"/>
+          <w:sz w:val="16"/>
+        </w:rPr>
+      </w:pPr>
+      <w:r>
+        <w:rPr>
+          <w:i/>
+          <w:color w:val="808080" w:themeColor="background1" w:themeShade="80"/>
+          <w:sz w:val="16"/>
+          <w:u w:val="single"/>
+        </w:rPr>
+        <w:t>Having Trouble?</w:t>
+      </w:r>
+      <w:r>
+        <w:rPr>
+          <w:i/>
+          <w:color w:val="808080" w:themeColor="background1" w:themeShade="80"/>
+          <w:sz w:val="16"/>
+        </w:rPr>
+        <w:t xml:space="preserve"> The listener will need to have a public IP address and not be subject to port blocking [most likely]. Try campus VPN.</w:t>
+      </w:r>
+    </w:p>
+    <w:p>
+      <w:pPr>
+        <w:jc w:val="right"/>
+        <w:rPr>
+          <w:i/>
+          <w:color w:val="808080" w:themeColor="background1" w:themeShade="80"/>
+          <w:sz w:val="16"/>
+        </w:rPr>
+      </w:pPr>
+      <w:r>
+        <w:rPr>
+          <w:i/>
+          <w:color w:val="808080" w:themeColor="background1" w:themeShade="80"/>
+          <w:sz w:val="16"/>
+        </w:rPr>
+        <w:t>If all else fails, you can chat with yourself at 127.0.0.1. You will have to choose a different interface to sniff traffic on however [why?].</w:t>
+      </w:r>
+      <w:bookmarkStart w:id="0" w:name="_GoBack"/>
+      <w:bookmarkEnd w:id="0"/>
+    </w:p>
+    <w:p/>
+    <w:p>
+      <w:pPr>
+        <w:rPr>
+          <w:b/>
+        </w:rPr>
+      </w:pPr>
+    </w:p>
+    <w:p>
+      <w:pPr>
+        <w:rPr>
+          <w:b/>
+        </w:rPr>
+      </w:pPr>
+      <w:r>
+        <w:rPr>
+          <w:b/>
+        </w:rPr>
+        <w:t>Can you see your chat traffic in Wireshark? How? Give an example.</w:t>
       </w:r>
     </w:p>
     <w:p>
@@ -941,6 +990,11 @@
         <w:docPartUnique/>
       </w:docPartObj>
     </w:sdtPr>
+    <w:sdtEndPr>
+      <w:rPr>
+        <w:rStyle w:val="PageNumber"/>
+      </w:rPr>
+    </w:sdtEndPr>
     <w:sdtContent>
       <w:p>
         <w:pPr>
@@ -995,6 +1049,11 @@
         <w:docPartUnique/>
       </w:docPartObj>
     </w:sdtPr>
+    <w:sdtEndPr>
+      <w:rPr>
+        <w:rStyle w:val="PageNumber"/>
+      </w:rPr>
+    </w:sdtEndPr>
     <w:sdtContent>
       <w:p>
         <w:pPr>

</xml_diff>